<commit_message>
Added oocyte donor form setup and home page
</commit_message>
<xml_diff>
--- a/templates_docx/medical_history.docx
+++ b/templates_docx/medical_history.docx
@@ -59,6 +59,57 @@
     <w:p>
       <w:r>
         <w:t>1. Full Name: {full_name}</w:t>
+      </w:r>
+    </w:p>
+    <w:p>
+      <w:r>
+        <w:t>2. Date of Birth: {date_of_birth} (As per Aadhaar, Enclosed)</w:t>
+      </w:r>
+    </w:p>
+    <w:p>
+      <w:r>
+        <w:t>3. Contact Information:</w:t>
+      </w:r>
+    </w:p>
+    <w:p>
+      <w:r>
+        <w:rPr>
+          <w:b/>
+        </w:rPr>
+        <w:t xml:space="preserve">   · Address: </w:t>
+      </w:r>
+      <w:r>
+        <w:t>{address} (As per Aadhaar, Enclosed)</w:t>
+      </w:r>
+    </w:p>
+    <w:p>
+      <w:r>
+        <w:rPr>
+          <w:b/>
+        </w:rPr>
+        <w:t xml:space="preserve">   · Phone Number: </w:t>
+      </w:r>
+      <w:r>
+        <w:t>{contact_number}</w:t>
+      </w:r>
+    </w:p>
+    <w:p>
+      <w:r>
+        <w:rPr>
+          <w:b/>
+        </w:rPr>
+        <w:t xml:space="preserve">   · Email: </w:t>
+      </w:r>
+      <w:r>
+        <w:t>{email_address}</w:t>
+      </w:r>
+    </w:p>
+    <w:p>
+      <w:r>
+        <w:rPr>
+          <w:b/>
+        </w:rPr>
+        <w:t xml:space="preserve">   · Aadhaar Number: </w:t>
       </w:r>
     </w:p>
     <w:p>

</xml_diff>